<commit_message>
Modified doc and test
</commit_message>
<xml_diff>
--- a/Testavimo scenarijai/Testavimas.docx
+++ b/Testavimo scenarijai/Testavimas.docx
@@ -146,21 +146,7 @@
           <w:b/>
           <w:bCs/>
         </w:rPr>
-        <w:t>Prisijungti</w:t>
-      </w:r>
-      <w:r>
-        <w:rPr>
-          <w:b/>
-          <w:bCs/>
-        </w:rPr>
-        <w:t xml:space="preserve"> </w:t>
-      </w:r>
-      <w:r>
-        <w:rPr>
-          <w:b/>
-          <w:bCs/>
-        </w:rPr>
-        <w:t>prie sistemos</w:t>
+        <w:t>Prisijungti prie sistemos</w:t>
       </w:r>
     </w:p>
     <w:p>
@@ -200,14 +186,7 @@
           <w:b w:val="false"/>
           <w:bCs w:val="false"/>
         </w:rPr>
-        <w:t xml:space="preserve"> įveda savo </w:t>
-      </w:r>
-      <w:r>
-        <w:rPr>
-          <w:b w:val="false"/>
-          <w:bCs w:val="false"/>
-        </w:rPr>
-        <w:t xml:space="preserve">teisingus prisijungimo vardą ir slaptažodį ir spaudžia prisijungimo mygtuką. Programa vartotoją prijungia, langas užsidaro ir atidaro programos </w:t>
+        <w:t xml:space="preserve"> įveda savo teisingus prisijungimo vardą ir slaptažodį ir spaudžia prisijungimo mygtuką. Programa vartotoją prijungia, langas užsidaro ir atidaro programos </w:t>
       </w:r>
       <w:r>
         <w:rPr>
@@ -234,7 +213,10 @@
         </w:rPr>
       </w:pPr>
       <w:r>
-        <w:rPr/>
+        <w:rPr>
+          <w:b w:val="false"/>
+          <w:bCs w:val="false"/>
+        </w:rPr>
       </w:r>
     </w:p>
     <w:p>
@@ -275,28 +257,7 @@
           <w:b w:val="false"/>
           <w:bCs w:val="false"/>
         </w:rPr>
-        <w:t xml:space="preserve"> įveda </w:t>
-      </w:r>
-      <w:r>
-        <w:rPr>
-          <w:b w:val="false"/>
-          <w:bCs w:val="false"/>
-        </w:rPr>
-        <w:t>neteisingą prisijungimo vardą ir/arba slaptažodį</w:t>
-      </w:r>
-      <w:r>
-        <w:rPr>
-          <w:b w:val="false"/>
-          <w:bCs w:val="false"/>
-        </w:rPr>
-        <w:t xml:space="preserve"> </w:t>
-      </w:r>
-      <w:r>
-        <w:rPr>
-          <w:b w:val="false"/>
-          <w:bCs w:val="false"/>
-        </w:rPr>
-        <w:t>ir spaudžia prisijungimo mygtuką.</w:t>
+        <w:t xml:space="preserve"> įveda neteisingą prisijungimo vardą ir/arba slaptažodį ir spaudžia prisijungimo mygtuką.</w:t>
       </w:r>
       <w:bookmarkEnd w:id="0"/>
       <w:r>
@@ -317,27 +278,23 @@
         </w:rPr>
       </w:pPr>
       <w:r>
-        <w:rPr/>
-      </w:r>
-    </w:p>
-    <w:p>
-      <w:pPr>
-        <w:pStyle w:val="Tikslas"/>
-        <w:rPr/>
-      </w:pPr>
-      <w:r>
-        <w:rPr>
-          <w:b w:val="false"/>
-          <w:bCs w:val="false"/>
-        </w:rPr>
-        <w:t>G</w:t>
-      </w:r>
-      <w:r>
-        <w:rPr>
-          <w:b w:val="false"/>
-          <w:bCs w:val="false"/>
-        </w:rPr>
-        <w:t>auti klaidos pranešimą, nurodanti, jog yra įvesta nepageidautinų simbolių.</w:t>
+        <w:rPr>
+          <w:b w:val="false"/>
+          <w:bCs w:val="false"/>
+        </w:rPr>
+      </w:r>
+    </w:p>
+    <w:p>
+      <w:pPr>
+        <w:pStyle w:val="Tikslas"/>
+        <w:rPr/>
+      </w:pPr>
+      <w:r>
+        <w:rPr>
+          <w:b w:val="false"/>
+          <w:bCs w:val="false"/>
+        </w:rPr>
+        <w:t>Gauti klaidos pranešimą, nurodanti, jog yra įvesta nepageidautinų simbolių.</w:t>
       </w:r>
     </w:p>
     <w:p>
@@ -364,55 +321,23 @@
           <w:b w:val="false"/>
           <w:bCs w:val="false"/>
         </w:rPr>
-        <w:t xml:space="preserve"> įveda </w:t>
-      </w:r>
-      <w:r>
-        <w:rPr>
-          <w:b w:val="false"/>
-          <w:bCs w:val="false"/>
-        </w:rPr>
-        <w:t xml:space="preserve">prisijungimo vardą ir slaptažodį, </w:t>
-      </w:r>
-      <w:r>
-        <w:rPr>
-          <w:b w:val="false"/>
-          <w:bCs w:val="false"/>
-        </w:rPr>
-        <w:t xml:space="preserve">prideda kuriame nors lauke lotynų abėcėlei ir arabiškų skaičių aibei nepriklausančių simbolių </w:t>
-      </w:r>
-      <w:r>
-        <w:rPr>
-          <w:b w:val="false"/>
-          <w:bCs w:val="false"/>
-        </w:rPr>
-        <w:t xml:space="preserve">ir spaudžia prisijungimo mygtuką. Programa tada parodys pranešimą, pranešanti asmeniui, jog </w:t>
-      </w:r>
-      <w:r>
-        <w:rPr>
-          <w:b w:val="false"/>
-          <w:bCs w:val="false"/>
-        </w:rPr>
-        <w:t>prisijungimo duomenyse yra nepageidautinų simbolių</w:t>
-      </w:r>
-      <w:r>
-        <w:rPr>
-          <w:b w:val="false"/>
-          <w:bCs w:val="false"/>
-        </w:rPr>
-        <w:t>.</w:t>
-      </w:r>
-    </w:p>
-    <w:p>
-      <w:pPr>
-        <w:pStyle w:val="Normal"/>
-        <w:rPr>
-          <w:b w:val="false"/>
-          <w:b w:val="false"/>
-          <w:bCs w:val="false"/>
-        </w:rPr>
-      </w:pPr>
-      <w:r>
-        <w:rPr/>
+        <w:t xml:space="preserve"> įveda prisijungimo vardą ir slaptažodį, prideda kuriame nors lauke lotynų abėcėlei ir arabiškų skaičių aibei nepriklausančių simbolių ir spaudžia prisijungimo mygtuką. Programa tada parodys pranešimą, pranešanti asmeniui, jog prisijungimo duomenyse yra nepageidautinų simbolių.</w:t>
+      </w:r>
+    </w:p>
+    <w:p>
+      <w:pPr>
+        <w:pStyle w:val="Normal"/>
+        <w:rPr>
+          <w:b w:val="false"/>
+          <w:b w:val="false"/>
+          <w:bCs w:val="false"/>
+        </w:rPr>
+      </w:pPr>
+      <w:r>
+        <w:rPr>
+          <w:b w:val="false"/>
+          <w:bCs w:val="false"/>
+        </w:rPr>
       </w:r>
     </w:p>
     <w:p>
@@ -452,48 +377,23 @@
           <w:b w:val="false"/>
           <w:bCs w:val="false"/>
         </w:rPr>
-        <w:t xml:space="preserve"> įveda </w:t>
-      </w:r>
-      <w:r>
-        <w:rPr>
-          <w:b w:val="false"/>
-          <w:bCs w:val="false"/>
-        </w:rPr>
-        <w:t>neteisingą prisijungimo vardą ir/arba slaptažodį</w:t>
-      </w:r>
-      <w:r>
-        <w:rPr>
-          <w:b w:val="false"/>
-          <w:bCs w:val="false"/>
-        </w:rPr>
-        <w:t xml:space="preserve"> </w:t>
-      </w:r>
-      <w:r>
-        <w:rPr>
-          <w:b w:val="false"/>
-          <w:bCs w:val="false"/>
-        </w:rPr>
-        <w:t xml:space="preserve">ir spaudžia prisijungimo mygtuką. </w:t>
-      </w:r>
-      <w:r>
-        <w:rPr>
-          <w:b w:val="false"/>
-          <w:bCs w:val="false"/>
-        </w:rPr>
-        <w:t xml:space="preserve">Iššokusiame lange spaudžia „Ok“ mygtuką, ir kartoja šiuos žingsnius dar 4 kartus. Po paskutinio bandymo, prisijungimo mygtukas bus išjungtas valandai laiko. </w:t>
-      </w:r>
-    </w:p>
-    <w:p>
-      <w:pPr>
-        <w:pStyle w:val="Normal"/>
-        <w:rPr>
-          <w:b w:val="false"/>
-          <w:b w:val="false"/>
-          <w:bCs w:val="false"/>
-        </w:rPr>
-      </w:pPr>
-      <w:r>
-        <w:rPr/>
+        <w:t xml:space="preserve"> įveda neteisingą prisijungimo vardą ir/arba slaptažodį ir spaudžia prisijungimo mygtuką. Iššokusiame lange spaudžia „Ok“ mygtuką, ir kartoja šiuos žingsnius dar 4 kartus. Po paskutinio bandymo, prisijungimo mygtukas bus išjungtas valandai laiko. </w:t>
+      </w:r>
+    </w:p>
+    <w:p>
+      <w:pPr>
+        <w:pStyle w:val="Normal"/>
+        <w:rPr>
+          <w:b w:val="false"/>
+          <w:b w:val="false"/>
+          <w:bCs w:val="false"/>
+        </w:rPr>
+      </w:pPr>
+      <w:r>
+        <w:rPr>
+          <w:b w:val="false"/>
+          <w:bCs w:val="false"/>
+        </w:rPr>
       </w:r>
     </w:p>
     <w:p>
@@ -522,7 +422,10 @@
         </w:rPr>
       </w:pPr>
       <w:r>
-        <w:rPr/>
+        <w:rPr>
+          <w:b w:val="false"/>
+          <w:bCs w:val="false"/>
+        </w:rPr>
       </w:r>
     </w:p>
     <w:p>
@@ -577,6 +480,409 @@
           <w:bCs w:val="false"/>
         </w:rPr>
         <w:t>užsidarys.</w:t>
+      </w:r>
+      <w:r>
+        <w:br w:type="page"/>
+      </w:r>
+    </w:p>
+    <w:p>
+      <w:pPr>
+        <w:pStyle w:val="Uduotis"/>
+        <w:rPr>
+          <w:b/>
+          <w:b/>
+          <w:bCs/>
+        </w:rPr>
+      </w:pPr>
+      <w:r>
+        <w:rPr>
+          <w:b/>
+          <w:bCs/>
+        </w:rPr>
+        <w:t>Sukurti užduotį</w:t>
+      </w:r>
+    </w:p>
+    <w:p>
+      <w:pPr>
+        <w:pStyle w:val="Tikslas"/>
+        <w:rPr/>
+      </w:pPr>
+      <w:r>
+        <w:rPr/>
+        <w:t>Sėkmingai sukurti užduotį</w:t>
+      </w:r>
+    </w:p>
+    <w:p>
+      <w:pPr>
+        <w:pStyle w:val="Normal"/>
+        <w:rPr>
+          <w:rFonts w:ascii="Liberation Serif" w:hAnsi="Liberation Serif"/>
+        </w:rPr>
+      </w:pPr>
+      <w:r>
+        <w:rPr>
+          <w:rFonts w:eastAsia="Times New Roman" w:cs="Times New Roman" w:ascii="Liberation Serif" w:hAnsi="Liberation Serif"/>
+          <w:b/>
+          <w:color w:val="00000A"/>
+          <w:shd w:fill="FFFFFF" w:val="clear"/>
+        </w:rPr>
+        <w:t>Projekto peržiūros</w:t>
+      </w:r>
+      <w:r>
+        <w:rPr>
+          <w:rFonts w:eastAsia="Times New Roman" w:cs="Times New Roman" w:ascii="Liberation Serif" w:hAnsi="Liberation Serif"/>
+          <w:color w:val="00000A"/>
+          <w:shd w:fill="FFFFFF" w:val="clear"/>
+        </w:rPr>
+        <w:t xml:space="preserve"> lange, vartotojui paspaudus mygtuką “</w:t>
+      </w:r>
+      <w:r>
+        <w:rPr>
+          <w:rFonts w:eastAsia="Times New Roman" w:cs="Times New Roman" w:ascii="Liberation Serif" w:hAnsi="Liberation Serif"/>
+          <w:b/>
+          <w:color w:val="00000A"/>
+          <w:shd w:fill="FFFFFF" w:val="clear"/>
+        </w:rPr>
+        <w:t>Nauja užduotis</w:t>
+      </w:r>
+      <w:r>
+        <w:rPr>
+          <w:rFonts w:eastAsia="Times New Roman" w:cs="Times New Roman" w:ascii="Liberation Serif" w:hAnsi="Liberation Serif"/>
+          <w:color w:val="00000A"/>
+          <w:shd w:fill="FFFFFF" w:val="clear"/>
+        </w:rPr>
+        <w:t xml:space="preserve">” atidaromas </w:t>
+      </w:r>
+      <w:r>
+        <w:rPr>
+          <w:rFonts w:eastAsia="Times New Roman" w:cs="Times New Roman" w:ascii="Liberation Serif" w:hAnsi="Liberation Serif"/>
+          <w:b/>
+          <w:color w:val="00000A"/>
+          <w:shd w:fill="FFFFFF" w:val="clear"/>
+        </w:rPr>
+        <w:t>naujos užduoties sukūrimo langą</w:t>
+      </w:r>
+      <w:r>
+        <w:rPr>
+          <w:rFonts w:eastAsia="Times New Roman" w:cs="Times New Roman" w:ascii="Liberation Serif" w:hAnsi="Liberation Serif"/>
+          <w:color w:val="00000A"/>
+          <w:shd w:fill="FFFFFF" w:val="clear"/>
+        </w:rPr>
+        <w:t xml:space="preserve">. Vartotojas atsidariusiame lange įveda užduoties pavadinimą, pabaigos datą, tada spaudžia ant </w:t>
+      </w:r>
+      <w:r>
+        <w:rPr>
+          <w:rFonts w:eastAsia="Times New Roman" w:cs="Times New Roman" w:ascii="Liberation Serif" w:hAnsi="Liberation Serif"/>
+          <w:b/>
+          <w:color w:val="00000A"/>
+          <w:shd w:fill="FFFFFF" w:val="clear"/>
+        </w:rPr>
+        <w:t>pliuso ikonėlės</w:t>
+      </w:r>
+      <w:r>
+        <w:rPr>
+          <w:rFonts w:eastAsia="Times New Roman" w:cs="Times New Roman" w:ascii="Liberation Serif" w:hAnsi="Liberation Serif"/>
+          <w:color w:val="00000A"/>
+          <w:shd w:fill="FFFFFF" w:val="clear"/>
+        </w:rPr>
+        <w:t xml:space="preserve"> šalia teksto “</w:t>
+      </w:r>
+      <w:r>
+        <w:rPr>
+          <w:rFonts w:eastAsia="Times New Roman" w:cs="Times New Roman" w:ascii="Liberation Serif" w:hAnsi="Liberation Serif"/>
+          <w:i/>
+          <w:color w:val="00000A"/>
+          <w:shd w:fill="FFFFFF" w:val="clear"/>
+        </w:rPr>
+        <w:t>atsakingi asmenys</w:t>
+      </w:r>
+      <w:r>
+        <w:rPr>
+          <w:rFonts w:eastAsia="Times New Roman" w:cs="Times New Roman" w:ascii="Liberation Serif" w:hAnsi="Liberation Serif"/>
+          <w:color w:val="00000A"/>
+          <w:shd w:fill="FFFFFF" w:val="clear"/>
+        </w:rPr>
+        <w:t>” ir atvisvėrusiame sąraše pasirinką norimus darbuotojus, spaudžia mygtuką “</w:t>
+      </w:r>
+      <w:r>
+        <w:rPr>
+          <w:rFonts w:eastAsia="Times New Roman" w:cs="Times New Roman" w:ascii="Liberation Serif" w:hAnsi="Liberation Serif"/>
+          <w:b/>
+          <w:color w:val="00000A"/>
+          <w:shd w:fill="FFFFFF" w:val="clear"/>
+        </w:rPr>
+        <w:t>Patvirtinti</w:t>
+      </w:r>
+      <w:r>
+        <w:rPr>
+          <w:rFonts w:eastAsia="Times New Roman" w:cs="Times New Roman" w:ascii="Liberation Serif" w:hAnsi="Liberation Serif"/>
+          <w:color w:val="00000A"/>
+          <w:shd w:fill="FFFFFF" w:val="clear"/>
+        </w:rPr>
+        <w:t xml:space="preserve">”. Sąrašas užsidaro. Vartotojas dabar spaudžia </w:t>
+      </w:r>
+      <w:r>
+        <w:rPr>
+          <w:rFonts w:eastAsia="Times New Roman" w:cs="Times New Roman" w:ascii="Liberation Serif" w:hAnsi="Liberation Serif"/>
+          <w:b/>
+          <w:color w:val="00000A"/>
+          <w:shd w:fill="FFFFFF" w:val="clear"/>
+        </w:rPr>
+        <w:t>pliuso ikoną</w:t>
+      </w:r>
+      <w:r>
+        <w:rPr>
+          <w:rFonts w:eastAsia="Times New Roman" w:cs="Times New Roman" w:ascii="Liberation Serif" w:hAnsi="Liberation Serif"/>
+          <w:color w:val="00000A"/>
+          <w:shd w:fill="FFFFFF" w:val="clear"/>
+        </w:rPr>
+        <w:t xml:space="preserve"> šalia teksto “</w:t>
+      </w:r>
+      <w:r>
+        <w:rPr>
+          <w:rFonts w:eastAsia="Times New Roman" w:cs="Times New Roman" w:ascii="Liberation Serif" w:hAnsi="Liberation Serif"/>
+          <w:i/>
+          <w:color w:val="00000A"/>
+          <w:shd w:fill="FFFFFF" w:val="clear"/>
+        </w:rPr>
+        <w:t>Etapai</w:t>
+      </w:r>
+      <w:r>
+        <w:rPr>
+          <w:rFonts w:eastAsia="Times New Roman" w:cs="Times New Roman" w:ascii="Liberation Serif" w:hAnsi="Liberation Serif"/>
+          <w:color w:val="00000A"/>
+          <w:shd w:fill="FFFFFF" w:val="clear"/>
+        </w:rPr>
+        <w:t>” ir atsidariusiame lange, spaudžia mygtuką “</w:t>
+      </w:r>
+      <w:r>
+        <w:rPr>
+          <w:rFonts w:eastAsia="Times New Roman" w:cs="Times New Roman" w:ascii="Liberation Serif" w:hAnsi="Liberation Serif"/>
+          <w:b/>
+          <w:color w:val="00000A"/>
+          <w:shd w:fill="FFFFFF" w:val="clear"/>
+        </w:rPr>
+        <w:t>Pridėti naują</w:t>
+      </w:r>
+      <w:r>
+        <w:rPr>
+          <w:rFonts w:eastAsia="Times New Roman" w:cs="Times New Roman" w:ascii="Liberation Serif" w:hAnsi="Liberation Serif"/>
+          <w:color w:val="00000A"/>
+          <w:shd w:fill="FFFFFF" w:val="clear"/>
+        </w:rPr>
+        <w:t xml:space="preserve">”. Aitdaromas </w:t>
+      </w:r>
+      <w:r>
+        <w:rPr>
+          <w:rFonts w:eastAsia="Times New Roman" w:cs="Times New Roman" w:ascii="Liberation Serif" w:hAnsi="Liberation Serif"/>
+          <w:b/>
+          <w:bCs/>
+          <w:color w:val="00000A"/>
+          <w:shd w:fill="FFFFFF" w:val="clear"/>
+        </w:rPr>
+        <w:t xml:space="preserve">naujo etapo kūrimo </w:t>
+      </w:r>
+      <w:r>
+        <w:rPr>
+          <w:rFonts w:eastAsia="Times New Roman" w:cs="Times New Roman" w:ascii="Liberation Serif" w:hAnsi="Liberation Serif"/>
+          <w:color w:val="00000A"/>
+          <w:shd w:fill="FFFFFF" w:val="clear"/>
+        </w:rPr>
+        <w:t>langas. Vartotojas įveda etapo pavadinimą bei jo aprašymą, paspaudžia mygtuką “</w:t>
+      </w:r>
+      <w:r>
+        <w:rPr>
+          <w:rFonts w:eastAsia="Times New Roman" w:cs="Times New Roman" w:ascii="Liberation Serif" w:hAnsi="Liberation Serif"/>
+          <w:b/>
+          <w:color w:val="00000A"/>
+          <w:shd w:fill="FFFFFF" w:val="clear"/>
+        </w:rPr>
+        <w:t>Patvirtinti</w:t>
+      </w:r>
+      <w:r>
+        <w:rPr>
+          <w:rFonts w:eastAsia="Times New Roman" w:cs="Times New Roman" w:ascii="Liberation Serif" w:hAnsi="Liberation Serif"/>
+          <w:color w:val="00000A"/>
+          <w:shd w:fill="FFFFFF" w:val="clear"/>
+        </w:rPr>
+        <w:t>” ir yra grąžinamas į etapų sąrašą. Vartotojas spaudžia “</w:t>
+      </w:r>
+      <w:r>
+        <w:rPr>
+          <w:rFonts w:eastAsia="Times New Roman" w:cs="Times New Roman" w:ascii="Liberation Serif" w:hAnsi="Liberation Serif"/>
+          <w:b/>
+          <w:color w:val="00000A"/>
+          <w:shd w:fill="FFFFFF" w:val="clear"/>
+        </w:rPr>
+        <w:t>Patvirtinti</w:t>
+      </w:r>
+      <w:r>
+        <w:rPr>
+          <w:rFonts w:eastAsia="Times New Roman" w:cs="Times New Roman" w:ascii="Liberation Serif" w:hAnsi="Liberation Serif"/>
+          <w:color w:val="00000A"/>
+          <w:shd w:fill="FFFFFF" w:val="clear"/>
+        </w:rPr>
+        <w:t>” ir yra grąžinamas į užduoties sukūrimo langą. Tada vartotojas spaudžia mygtuką “</w:t>
+      </w:r>
+      <w:r>
+        <w:rPr>
+          <w:rFonts w:eastAsia="Times New Roman" w:cs="Times New Roman" w:ascii="Liberation Serif" w:hAnsi="Liberation Serif"/>
+          <w:b/>
+          <w:color w:val="00000A"/>
+          <w:shd w:fill="FFFFFF" w:val="clear"/>
+        </w:rPr>
+        <w:t>Sukurti</w:t>
+      </w:r>
+      <w:r>
+        <w:rPr>
+          <w:rFonts w:eastAsia="Times New Roman" w:cs="Times New Roman" w:ascii="Liberation Serif" w:hAnsi="Liberation Serif"/>
+          <w:color w:val="00000A"/>
+          <w:shd w:fill="FFFFFF" w:val="clear"/>
+        </w:rPr>
+        <w:t xml:space="preserve">” ir vartotojas yra grąžinamas į </w:t>
+      </w:r>
+      <w:r>
+        <w:rPr>
+          <w:rFonts w:eastAsia="Times New Roman" w:cs="Times New Roman" w:ascii="Liberation Serif" w:hAnsi="Liberation Serif"/>
+          <w:b/>
+          <w:color w:val="00000A"/>
+          <w:shd w:fill="FFFFFF" w:val="clear"/>
+        </w:rPr>
+        <w:t xml:space="preserve">projekto peržiūros </w:t>
+      </w:r>
+      <w:r>
+        <w:rPr>
+          <w:rFonts w:eastAsia="Times New Roman" w:cs="Times New Roman" w:ascii="Liberation Serif" w:hAnsi="Liberation Serif"/>
+          <w:color w:val="00000A"/>
+          <w:shd w:fill="FFFFFF" w:val="clear"/>
+        </w:rPr>
+        <w:t>langą, kuriame matys ką tik sukurtą užduotį.</w:t>
+      </w:r>
+    </w:p>
+    <w:p>
+      <w:pPr>
+        <w:pStyle w:val="Normal"/>
+        <w:rPr>
+          <w:rFonts w:eastAsia="Times New Roman" w:cs="Times New Roman"/>
+          <w:color w:val="00000A"/>
+          <w:shd w:fill="FFFFFF" w:val="clear"/>
+        </w:rPr>
+      </w:pPr>
+      <w:r>
+        <w:rPr>
+          <w:rFonts w:ascii="Liberation Serif" w:hAnsi="Liberation Serif"/>
+        </w:rPr>
+      </w:r>
+    </w:p>
+    <w:p>
+      <w:pPr>
+        <w:pStyle w:val="Tikslas"/>
+        <w:rPr>
+          <w:color w:val="000080"/>
+        </w:rPr>
+      </w:pPr>
+      <w:r>
+        <w:rPr>
+          <w:rFonts w:eastAsia="Times New Roman" w:cs="Times New Roman"/>
+          <w:color w:val="000080"/>
+          <w:shd w:fill="FFFFFF" w:val="clear"/>
+        </w:rPr>
+        <w:t>Gauti klaidos pranešimą</w:t>
+      </w:r>
+    </w:p>
+    <w:p>
+      <w:pPr>
+        <w:pStyle w:val="Normal"/>
+        <w:rPr/>
+      </w:pPr>
+      <w:r>
+        <w:rPr>
+          <w:rFonts w:eastAsia="Times New Roman" w:cs="Times New Roman"/>
+          <w:shd w:fill="FFFFFF" w:val="clear"/>
+        </w:rPr>
+        <w:t>Unclear error in documentation, need to wait for the great leader.</w:t>
+      </w:r>
+      <w:r>
+        <w:br w:type="page"/>
+      </w:r>
+    </w:p>
+    <w:p>
+      <w:pPr>
+        <w:pStyle w:val="Uduotis"/>
+        <w:rPr/>
+      </w:pPr>
+      <w:r>
+        <w:rPr>
+          <w:rFonts w:eastAsia="Times New Roman" w:cs="Times New Roman"/>
+          <w:shd w:fill="FFFFFF" w:val="clear"/>
+        </w:rPr>
+        <w:t>Atnaujinti užduotį</w:t>
+      </w:r>
+    </w:p>
+    <w:p>
+      <w:pPr>
+        <w:pStyle w:val="Tikslas"/>
+        <w:rPr/>
+      </w:pPr>
+      <w:r>
+        <w:rPr>
+          <w:rFonts w:eastAsia="Times New Roman" w:cs="Times New Roman"/>
+          <w:shd w:fill="FFFFFF" w:val="clear"/>
+        </w:rPr>
+        <w:t>Sėkmingai atnaujinti užduotį.</w:t>
+      </w:r>
+    </w:p>
+    <w:p>
+      <w:pPr>
+        <w:pStyle w:val="Tikslas"/>
+        <w:rPr>
+          <w:rFonts w:eastAsia="Times New Roman" w:cs="Times New Roman"/>
+          <w:shd w:fill="FFFFFF" w:val="clear"/>
+        </w:rPr>
+      </w:pPr>
+      <w:r>
+        <w:rPr/>
+      </w:r>
+    </w:p>
+    <w:p>
+      <w:pPr>
+        <w:pStyle w:val="Tikslas"/>
+        <w:rPr/>
+      </w:pPr>
+      <w:r>
+        <w:rPr>
+          <w:rFonts w:eastAsia="Times New Roman" w:cs="Times New Roman"/>
+          <w:shd w:fill="FFFFFF" w:val="clear"/>
+        </w:rPr>
+        <w:t>Gauti pranešimą apie git'e įvykusią klaidą.</w:t>
+      </w:r>
+    </w:p>
+    <w:p>
+      <w:pPr>
+        <w:pStyle w:val="Tikslas"/>
+        <w:rPr>
+          <w:rFonts w:eastAsia="Times New Roman" w:cs="Times New Roman"/>
+          <w:shd w:fill="FFFFFF" w:val="clear"/>
+        </w:rPr>
+      </w:pPr>
+      <w:r>
+        <w:rPr/>
+      </w:r>
+    </w:p>
+    <w:p>
+      <w:pPr>
+        <w:pStyle w:val="Tikslas"/>
+        <w:rPr>
+          <w:rFonts w:eastAsia="Times New Roman" w:cs="Times New Roman"/>
+          <w:shd w:fill="FFFFFF" w:val="clear"/>
+        </w:rPr>
+      </w:pPr>
+      <w:r>
+        <w:rPr>
+          <w:rFonts w:eastAsia="Times New Roman" w:cs="Times New Roman"/>
+          <w:shd w:fill="FFFFFF" w:val="clear"/>
+        </w:rPr>
+        <w:t>Gauti pranešimą, jog nėra interneto ryšio.</w:t>
       </w:r>
     </w:p>
     <w:sectPr>
@@ -586,136 +892,10 @@
       <w:pgNumType w:fmt="decimal"/>
       <w:formProt w:val="false"/>
       <w:textDirection w:val="lrTb"/>
+      <w:docGrid w:type="default" w:linePitch="240" w:charSpace="4294961151"/>
     </w:sectPr>
   </w:body>
 </w:document>
-</file>
-
-<file path=word/numbering.xml><?xml version="1.0" encoding="utf-8"?>
-<w:numbering xmlns:w="http://schemas.openxmlformats.org/wordprocessingml/2006/main" xmlns:o="urn:schemas-microsoft-com:office:office" xmlns:r="http://schemas.openxmlformats.org/officeDocument/2006/relationships" xmlns:v="urn:schemas-microsoft-com:vml">
-  <w:abstractNum w:abstractNumId="1">
-    <w:lvl w:ilvl="0">
-      <w:start w:val="1"/>
-      <w:numFmt w:val="decimal"/>
-      <w:suff w:val="nothing"/>
-      <w:lvlText w:val=""/>
-      <w:lvlJc w:val="left"/>
-      <w:pPr>
-        <w:tabs>
-          <w:tab w:val="num" w:pos="432"/>
-        </w:tabs>
-        <w:ind w:left="432" w:hanging="432"/>
-      </w:pPr>
-    </w:lvl>
-    <w:lvl w:ilvl="1">
-      <w:start w:val="1"/>
-      <w:numFmt w:val="decimal"/>
-      <w:suff w:val="nothing"/>
-      <w:lvlText w:val=""/>
-      <w:lvlJc w:val="left"/>
-      <w:pPr>
-        <w:tabs>
-          <w:tab w:val="num" w:pos="576"/>
-        </w:tabs>
-        <w:ind w:left="576" w:hanging="576"/>
-      </w:pPr>
-    </w:lvl>
-    <w:lvl w:ilvl="2">
-      <w:start w:val="1"/>
-      <w:numFmt w:val="decimal"/>
-      <w:suff w:val="nothing"/>
-      <w:lvlText w:val=""/>
-      <w:lvlJc w:val="left"/>
-      <w:pPr>
-        <w:tabs>
-          <w:tab w:val="num" w:pos="720"/>
-        </w:tabs>
-        <w:ind w:left="720" w:hanging="720"/>
-      </w:pPr>
-    </w:lvl>
-    <w:lvl w:ilvl="3">
-      <w:start w:val="1"/>
-      <w:numFmt w:val="decimal"/>
-      <w:suff w:val="nothing"/>
-      <w:lvlText w:val=""/>
-      <w:lvlJc w:val="left"/>
-      <w:pPr>
-        <w:tabs>
-          <w:tab w:val="num" w:pos="864"/>
-        </w:tabs>
-        <w:ind w:left="864" w:hanging="864"/>
-      </w:pPr>
-    </w:lvl>
-    <w:lvl w:ilvl="4">
-      <w:start w:val="1"/>
-      <w:numFmt w:val="decimal"/>
-      <w:suff w:val="nothing"/>
-      <w:lvlText w:val=""/>
-      <w:lvlJc w:val="left"/>
-      <w:pPr>
-        <w:tabs>
-          <w:tab w:val="num" w:pos="1008"/>
-        </w:tabs>
-        <w:ind w:left="1008" w:hanging="1008"/>
-      </w:pPr>
-    </w:lvl>
-    <w:lvl w:ilvl="5">
-      <w:start w:val="1"/>
-      <w:numFmt w:val="decimal"/>
-      <w:suff w:val="nothing"/>
-      <w:lvlText w:val=""/>
-      <w:lvlJc w:val="left"/>
-      <w:pPr>
-        <w:tabs>
-          <w:tab w:val="num" w:pos="1152"/>
-        </w:tabs>
-        <w:ind w:left="1152" w:hanging="1152"/>
-      </w:pPr>
-    </w:lvl>
-    <w:lvl w:ilvl="6">
-      <w:start w:val="1"/>
-      <w:numFmt w:val="decimal"/>
-      <w:suff w:val="nothing"/>
-      <w:lvlText w:val=""/>
-      <w:lvlJc w:val="left"/>
-      <w:pPr>
-        <w:tabs>
-          <w:tab w:val="num" w:pos="1296"/>
-        </w:tabs>
-        <w:ind w:left="1296" w:hanging="1296"/>
-      </w:pPr>
-    </w:lvl>
-    <w:lvl w:ilvl="7">
-      <w:start w:val="1"/>
-      <w:numFmt w:val="decimal"/>
-      <w:suff w:val="nothing"/>
-      <w:lvlText w:val=""/>
-      <w:lvlJc w:val="left"/>
-      <w:pPr>
-        <w:tabs>
-          <w:tab w:val="num" w:pos="1440"/>
-        </w:tabs>
-        <w:ind w:left="1440" w:hanging="1440"/>
-      </w:pPr>
-    </w:lvl>
-    <w:lvl w:ilvl="8">
-      <w:start w:val="1"/>
-      <w:numFmt w:val="decimal"/>
-      <w:suff w:val="nothing"/>
-      <w:lvlText w:val=""/>
-      <w:lvlJc w:val="left"/>
-      <w:pPr>
-        <w:tabs>
-          <w:tab w:val="num" w:pos="1584"/>
-        </w:tabs>
-        <w:ind w:left="1584" w:hanging="1584"/>
-      </w:pPr>
-    </w:lvl>
-  </w:abstractNum>
-  <w:num w:numId="1">
-    <w:abstractNumId w:val="1"/>
-  </w:num>
-</w:numbering>
 </file>
 
 <file path=word/styles.xml><?xml version="1.0" encoding="utf-8"?>
@@ -724,7 +904,6 @@
     <w:rPrDefault>
       <w:rPr>
         <w:rFonts w:ascii="Liberation Serif" w:hAnsi="Liberation Serif" w:eastAsia="SimSun" w:cs="Mangal"/>
-        <w:sz w:val="24"/>
         <w:szCs w:val="24"/>
         <w:lang w:val="lt-LT" w:eastAsia="zh-CN" w:bidi="hi-IN"/>
       </w:rPr>
@@ -739,10 +918,12 @@
     <w:pPr>
       <w:widowControl w:val="false"/>
       <w:suppressAutoHyphens w:val="true"/>
+      <w:bidi w:val="0"/>
+      <w:jc w:val="left"/>
     </w:pPr>
     <w:rPr>
       <w:rFonts w:ascii="Liberation Serif" w:hAnsi="Liberation Serif" w:eastAsia="SimSun" w:cs="Mangal"/>
-      <w:color w:val="auto"/>
+      <w:color w:val="00000A"/>
       <w:sz w:val="24"/>
       <w:szCs w:val="24"/>
       <w:lang w:val="lt-LT" w:eastAsia="zh-CN" w:bidi="hi-IN"/>
@@ -751,15 +932,9 @@
   <w:style w:type="paragraph" w:styleId="Heading1">
     <w:name w:val="Heading 1"/>
     <w:basedOn w:val="Heading"/>
-    <w:next w:val="TextBody"/>
     <w:qFormat/>
     <w:pPr>
-      <w:numPr>
-        <w:ilvl w:val="0"/>
-        <w:numId w:val="1"/>
-      </w:numPr>
       <w:spacing w:before="240" w:after="120"/>
-      <w:outlineLvl w:val="0"/>
       <w:outlineLvl w:val="0"/>
     </w:pPr>
     <w:rPr>
@@ -772,15 +947,9 @@
   <w:style w:type="paragraph" w:styleId="Heading2">
     <w:name w:val="Heading 2"/>
     <w:basedOn w:val="Heading"/>
-    <w:next w:val="TextBody"/>
     <w:qFormat/>
     <w:pPr>
-      <w:numPr>
-        <w:ilvl w:val="1"/>
-        <w:numId w:val="1"/>
-      </w:numPr>
       <w:spacing w:before="200" w:after="120"/>
-      <w:outlineLvl w:val="1"/>
       <w:outlineLvl w:val="1"/>
     </w:pPr>
     <w:rPr>
@@ -793,15 +962,9 @@
   <w:style w:type="paragraph" w:styleId="Heading3">
     <w:name w:val="Heading 3"/>
     <w:basedOn w:val="Heading"/>
-    <w:next w:val="TextBody"/>
     <w:qFormat/>
     <w:pPr>
-      <w:numPr>
-        <w:ilvl w:val="2"/>
-        <w:numId w:val="1"/>
-      </w:numPr>
       <w:spacing w:before="140" w:after="120"/>
-      <w:outlineLvl w:val="2"/>
       <w:outlineLvl w:val="2"/>
     </w:pPr>
     <w:rPr>
@@ -882,7 +1045,6 @@
   <w:style w:type="paragraph" w:styleId="Title">
     <w:name w:val="Title"/>
     <w:basedOn w:val="Heading"/>
-    <w:next w:val="TextBody"/>
     <w:qFormat/>
     <w:pPr>
       <w:jc w:val="center"/>
@@ -897,7 +1059,6 @@
   <w:style w:type="paragraph" w:styleId="Subtitle">
     <w:name w:val="Subtitle"/>
     <w:basedOn w:val="Heading"/>
-    <w:next w:val="TextBody"/>
     <w:qFormat/>
     <w:pPr>
       <w:spacing w:before="60" w:after="120"/>

</xml_diff>

<commit_message>
Baigti testai, aprasytas pagr lango atidarymas
</commit_message>
<xml_diff>
--- a/Testavimo scenarijai/Testavimas.docx
+++ b/Testavimo scenarijai/Testavimas.docx
@@ -907,7 +907,7 @@
       </w:pPr>
       <w:r>
         <w:rPr>
-          <w:rFonts w:eastAsia="Times New Roman" w:cs="Times New Roman" w:ascii="Liberation Serif" w:hAnsi="Liberation Serif"/>
+          <w:rFonts w:eastAsia="Times New Roman" w:cs="Times New Roman"/>
           <w:color w:val="00000A"/>
           <w:shd w:fill="FFFFFF" w:val="clear"/>
         </w:rPr>
@@ -915,7 +915,7 @@
       </w:r>
       <w:r>
         <w:rPr>
-          <w:rFonts w:eastAsia="Times New Roman" w:cs="Times New Roman" w:ascii="Liberation Serif" w:hAnsi="Liberation Serif"/>
+          <w:rFonts w:eastAsia="Times New Roman" w:cs="Times New Roman"/>
           <w:b/>
           <w:bCs/>
           <w:color w:val="00000A"/>
@@ -925,7 +925,7 @@
       </w:r>
       <w:r>
         <w:rPr>
-          <w:rFonts w:eastAsia="Times New Roman" w:cs="Times New Roman" w:ascii="Liberation Serif" w:hAnsi="Liberation Serif"/>
+          <w:rFonts w:eastAsia="Times New Roman" w:cs="Times New Roman"/>
           <w:color w:val="00000A"/>
           <w:shd w:fill="FFFFFF" w:val="clear"/>
         </w:rPr>
@@ -933,7 +933,7 @@
       </w:r>
       <w:r>
         <w:rPr>
-          <w:rFonts w:eastAsia="Times New Roman" w:cs="Times New Roman" w:ascii="Liberation Serif" w:hAnsi="Liberation Serif"/>
+          <w:rFonts w:eastAsia="Times New Roman" w:cs="Times New Roman"/>
           <w:b/>
           <w:bCs/>
           <w:color w:val="00000A"/>
@@ -943,7 +943,7 @@
       </w:r>
       <w:r>
         <w:rPr>
-          <w:rFonts w:eastAsia="Times New Roman" w:cs="Times New Roman" w:ascii="Liberation Serif" w:hAnsi="Liberation Serif"/>
+          <w:rFonts w:eastAsia="Times New Roman" w:cs="Times New Roman"/>
           <w:color w:val="00000A"/>
           <w:shd w:fill="FFFFFF" w:val="clear"/>
         </w:rPr>
@@ -995,7 +995,7 @@
       </w:r>
       <w:r>
         <w:rPr>
-          <w:rFonts w:eastAsia="Times New Roman" w:cs="Times New Roman" w:ascii="Liberation Serif" w:hAnsi="Liberation Serif"/>
+          <w:rFonts w:eastAsia="Times New Roman" w:cs="Times New Roman"/>
           <w:b w:val="false"/>
           <w:bCs w:val="false"/>
           <w:color w:val="00000A"/>
@@ -1005,7 +1005,7 @@
       </w:r>
       <w:r>
         <w:rPr>
-          <w:rFonts w:eastAsia="Times New Roman" w:cs="Times New Roman" w:ascii="Liberation Serif" w:hAnsi="Liberation Serif"/>
+          <w:rFonts w:eastAsia="Times New Roman" w:cs="Times New Roman"/>
           <w:b/>
           <w:bCs/>
           <w:color w:val="00000A"/>
@@ -1015,7 +1015,7 @@
       </w:r>
       <w:r>
         <w:rPr>
-          <w:rFonts w:eastAsia="Times New Roman" w:cs="Times New Roman" w:ascii="Liberation Serif" w:hAnsi="Liberation Serif"/>
+          <w:rFonts w:eastAsia="Times New Roman" w:cs="Times New Roman"/>
           <w:b w:val="false"/>
           <w:bCs w:val="false"/>
           <w:color w:val="00000A"/>
@@ -1056,17 +1056,507 @@
     <w:p>
       <w:pPr>
         <w:pStyle w:val="TextBody"/>
-        <w:rPr>
-          <w:color w:val="FF9900"/>
-        </w:rPr>
-      </w:pPr>
-      <w:r>
-        <w:rPr>
-          <w:rFonts w:eastAsia="Times New Roman" w:cs="Times New Roman" w:ascii="Times New Roman" w:hAnsi="Times New Roman"/>
-          <w:color w:val="FF9900"/>
-          <w:shd w:fill="FFFFFF" w:val="clear"/>
-        </w:rPr>
-        <w:t>Projekto peržiūros lange, vartotojas paspaudė ant užduoties užduočių sąraše, atsidarė užduoties peržiūros langas, kuriame vartotojas paspaudė mygtuką “Redaguoti”. Atsidaro užduoties sukūrimo langas užpildytas informacija apie užduotį (toliau - užduoties redagavimo langas). Vartotojas paspaudžia ant mygtuko “Etapai”. Atsidaro etapų sąrašo langas. Paspaudžia mygtuką “Naujas”. Atsidaro naujo etapo langas. Vartotojas įveda etapo pavadinimą, aprašymą ir spaudžia patvirtinti. Naujo etapo langas užsidaro, etapų sąraše atsirado naujas etapas. Vartotojas paspaudžia “Išeiti”, užsidaro etapų langas. Vartotojas spaudžia “išsaugoti”, užduoties redagavimo langas užsidaro. Vartotojas spaudžia “Išeiti”, užduoties peržiūros langas užsidaro.</w:t>
+        <w:rPr/>
+      </w:pPr>
+      <w:r>
+        <w:rPr>
+          <w:rFonts w:eastAsia="Times New Roman" w:cs="Times New Roman" w:ascii="Times New Roman" w:hAnsi="Times New Roman"/>
+          <w:b/>
+          <w:bCs/>
+          <w:color w:val="00000A"/>
+          <w:shd w:fill="FFFFFF" w:val="clear"/>
+        </w:rPr>
+        <w:t xml:space="preserve">Pagrindiniame </w:t>
+      </w:r>
+      <w:r>
+        <w:rPr>
+          <w:rFonts w:eastAsia="Times New Roman" w:cs="Times New Roman" w:ascii="Times New Roman" w:hAnsi="Times New Roman"/>
+          <w:b w:val="false"/>
+          <w:bCs w:val="false"/>
+          <w:color w:val="00000A"/>
+          <w:shd w:fill="FFFFFF" w:val="clear"/>
+        </w:rPr>
+        <w:t>lange</w:t>
+      </w:r>
+      <w:r>
+        <w:rPr>
+          <w:rFonts w:eastAsia="Times New Roman" w:cs="Times New Roman" w:ascii="Times New Roman" w:hAnsi="Times New Roman"/>
+          <w:color w:val="00000A"/>
+          <w:shd w:fill="FFFFFF" w:val="clear"/>
+        </w:rPr>
+        <w:t xml:space="preserve"> vartotojas paspaud</w:t>
+      </w:r>
+      <w:r>
+        <w:rPr>
+          <w:rFonts w:eastAsia="Times New Roman" w:cs="Times New Roman" w:ascii="Times New Roman" w:hAnsi="Times New Roman"/>
+          <w:color w:val="00000A"/>
+          <w:shd w:fill="FFFFFF" w:val="clear"/>
+        </w:rPr>
+        <w:t>žia</w:t>
+      </w:r>
+      <w:r>
+        <w:rPr>
+          <w:rFonts w:eastAsia="Times New Roman" w:cs="Times New Roman" w:ascii="Times New Roman" w:hAnsi="Times New Roman"/>
+          <w:color w:val="00000A"/>
+          <w:shd w:fill="FFFFFF" w:val="clear"/>
+        </w:rPr>
+        <w:t xml:space="preserve"> ant projekto „</w:t>
+      </w:r>
+      <w:r>
+        <w:rPr>
+          <w:rFonts w:eastAsia="Times New Roman" w:cs="Times New Roman" w:ascii="Times New Roman" w:hAnsi="Times New Roman"/>
+          <w:color w:val="00000A"/>
+          <w:shd w:fill="FFFFFF" w:val="clear"/>
+        </w:rPr>
+        <w:t>KPT</w:t>
+      </w:r>
+      <w:r>
+        <w:rPr>
+          <w:rFonts w:eastAsia="Times New Roman" w:cs="Times New Roman" w:ascii="Times New Roman" w:hAnsi="Times New Roman"/>
+          <w:color w:val="00000A"/>
+          <w:shd w:fill="FFFFFF" w:val="clear"/>
+        </w:rPr>
+        <w:t xml:space="preserve">“. </w:t>
+      </w:r>
+      <w:r>
+        <w:rPr>
+          <w:rFonts w:eastAsia="Times New Roman" w:cs="Times New Roman" w:ascii="Times New Roman" w:hAnsi="Times New Roman"/>
+          <w:color w:val="00000A"/>
+          <w:shd w:fill="FFFFFF" w:val="clear"/>
+        </w:rPr>
+        <w:t>Programa a</w:t>
+      </w:r>
+      <w:r>
+        <w:rPr>
+          <w:rFonts w:eastAsia="Times New Roman" w:cs="Times New Roman" w:ascii="Times New Roman" w:hAnsi="Times New Roman"/>
+          <w:color w:val="00000A"/>
+          <w:shd w:fill="FFFFFF" w:val="clear"/>
+        </w:rPr>
+        <w:t>t</w:t>
+      </w:r>
+      <w:r>
+        <w:rPr>
+          <w:rFonts w:eastAsia="Times New Roman" w:cs="Times New Roman" w:ascii="Times New Roman" w:hAnsi="Times New Roman"/>
+          <w:color w:val="00000A"/>
+          <w:shd w:fill="FFFFFF" w:val="clear"/>
+        </w:rPr>
+        <w:t>i</w:t>
+      </w:r>
+      <w:r>
+        <w:rPr>
+          <w:rFonts w:eastAsia="Times New Roman" w:cs="Times New Roman" w:ascii="Times New Roman" w:hAnsi="Times New Roman"/>
+          <w:color w:val="00000A"/>
+          <w:shd w:fill="FFFFFF" w:val="clear"/>
+        </w:rPr>
+        <w:t>dar</w:t>
+      </w:r>
+      <w:r>
+        <w:rPr>
+          <w:rFonts w:eastAsia="Times New Roman" w:cs="Times New Roman" w:ascii="Times New Roman" w:hAnsi="Times New Roman"/>
+          <w:color w:val="00000A"/>
+          <w:shd w:fill="FFFFFF" w:val="clear"/>
+        </w:rPr>
+        <w:t>o</w:t>
+      </w:r>
+      <w:r>
+        <w:rPr>
+          <w:rFonts w:eastAsia="Times New Roman" w:cs="Times New Roman" w:ascii="Times New Roman" w:hAnsi="Times New Roman"/>
+          <w:color w:val="00000A"/>
+          <w:shd w:fill="FFFFFF" w:val="clear"/>
+        </w:rPr>
+        <w:t xml:space="preserve"> </w:t>
+      </w:r>
+      <w:r>
+        <w:rPr>
+          <w:rFonts w:eastAsia="Times New Roman" w:cs="Times New Roman" w:ascii="Times New Roman" w:hAnsi="Times New Roman"/>
+          <w:b/>
+          <w:bCs/>
+          <w:color w:val="00000A"/>
+          <w:shd w:fill="FFFFFF" w:val="clear"/>
+        </w:rPr>
+        <w:t xml:space="preserve">projekto peržiūros </w:t>
+      </w:r>
+      <w:r>
+        <w:rPr>
+          <w:rFonts w:eastAsia="Times New Roman" w:cs="Times New Roman" w:ascii="Times New Roman" w:hAnsi="Times New Roman"/>
+          <w:b w:val="false"/>
+          <w:bCs w:val="false"/>
+          <w:color w:val="00000A"/>
+          <w:shd w:fill="FFFFFF" w:val="clear"/>
+        </w:rPr>
+        <w:t>lang</w:t>
+      </w:r>
+      <w:r>
+        <w:rPr>
+          <w:rFonts w:eastAsia="Times New Roman" w:cs="Times New Roman" w:ascii="Times New Roman" w:hAnsi="Times New Roman"/>
+          <w:b w:val="false"/>
+          <w:bCs w:val="false"/>
+          <w:color w:val="00000A"/>
+          <w:shd w:fill="FFFFFF" w:val="clear"/>
+        </w:rPr>
+        <w:t>ą</w:t>
+      </w:r>
+      <w:r>
+        <w:rPr>
+          <w:rFonts w:eastAsia="Times New Roman" w:cs="Times New Roman" w:ascii="Times New Roman" w:hAnsi="Times New Roman"/>
+          <w:color w:val="00000A"/>
+          <w:shd w:fill="FFFFFF" w:val="clear"/>
+        </w:rPr>
+        <w:t xml:space="preserve">. </w:t>
+      </w:r>
+      <w:r>
+        <w:rPr>
+          <w:rFonts w:eastAsia="Times New Roman" w:cs="Times New Roman" w:ascii="Times New Roman" w:hAnsi="Times New Roman"/>
+          <w:b/>
+          <w:bCs/>
+          <w:color w:val="00000A"/>
+          <w:shd w:fill="FFFFFF" w:val="clear"/>
+        </w:rPr>
+        <w:t xml:space="preserve">Projekto peržiūros </w:t>
+      </w:r>
+      <w:r>
+        <w:rPr>
+          <w:rFonts w:eastAsia="Times New Roman" w:cs="Times New Roman" w:ascii="Times New Roman" w:hAnsi="Times New Roman"/>
+          <w:b w:val="false"/>
+          <w:bCs w:val="false"/>
+          <w:color w:val="00000A"/>
+          <w:shd w:fill="FFFFFF" w:val="clear"/>
+        </w:rPr>
+        <w:t>lange</w:t>
+      </w:r>
+      <w:r>
+        <w:rPr>
+          <w:rFonts w:eastAsia="Times New Roman" w:cs="Times New Roman" w:ascii="Times New Roman" w:hAnsi="Times New Roman"/>
+          <w:color w:val="00000A"/>
+          <w:shd w:fill="FFFFFF" w:val="clear"/>
+        </w:rPr>
+        <w:t>, vartotojas paspaud</w:t>
+      </w:r>
+      <w:r>
+        <w:rPr>
+          <w:rFonts w:eastAsia="Times New Roman" w:cs="Times New Roman" w:ascii="Times New Roman" w:hAnsi="Times New Roman"/>
+          <w:color w:val="00000A"/>
+          <w:shd w:fill="FFFFFF" w:val="clear"/>
+        </w:rPr>
+        <w:t>žia</w:t>
+      </w:r>
+      <w:r>
+        <w:rPr>
+          <w:rFonts w:eastAsia="Times New Roman" w:cs="Times New Roman" w:ascii="Times New Roman" w:hAnsi="Times New Roman"/>
+          <w:color w:val="00000A"/>
+          <w:shd w:fill="FFFFFF" w:val="clear"/>
+        </w:rPr>
+        <w:t xml:space="preserve"> ant užduoties „</w:t>
+      </w:r>
+      <w:r>
+        <w:rPr>
+          <w:rFonts w:eastAsia="Times New Roman" w:cs="Times New Roman" w:ascii="Times New Roman" w:hAnsi="Times New Roman"/>
+          <w:color w:val="00000A"/>
+          <w:shd w:fill="FFFFFF" w:val="clear"/>
+        </w:rPr>
+        <w:t>Pristatyti</w:t>
+      </w:r>
+      <w:r>
+        <w:rPr>
+          <w:rFonts w:eastAsia="Times New Roman" w:cs="Times New Roman" w:ascii="Times New Roman" w:hAnsi="Times New Roman"/>
+          <w:color w:val="00000A"/>
+          <w:shd w:fill="FFFFFF" w:val="clear"/>
+        </w:rPr>
+        <w:t xml:space="preserve">“ </w:t>
+      </w:r>
+      <w:r>
+        <w:rPr>
+          <w:rFonts w:eastAsia="Times New Roman" w:cs="Times New Roman" w:ascii="Times New Roman" w:hAnsi="Times New Roman"/>
+          <w:color w:val="00000A"/>
+          <w:shd w:fill="FFFFFF" w:val="clear"/>
+        </w:rPr>
+        <w:t xml:space="preserve">ir </w:t>
+      </w:r>
+      <w:r>
+        <w:rPr>
+          <w:rFonts w:eastAsia="Times New Roman" w:cs="Times New Roman" w:ascii="Times New Roman" w:hAnsi="Times New Roman"/>
+          <w:color w:val="00000A"/>
+          <w:shd w:fill="FFFFFF" w:val="clear"/>
+        </w:rPr>
+        <w:t xml:space="preserve">atsidariusiame lange spaudžia </w:t>
+      </w:r>
+      <w:r>
+        <w:rPr>
+          <w:rFonts w:eastAsia="Times New Roman" w:cs="Times New Roman" w:ascii="Times New Roman" w:hAnsi="Times New Roman"/>
+          <w:color w:val="00000A"/>
+          <w:shd w:fill="FFFFFF" w:val="clear"/>
+        </w:rPr>
+        <w:t xml:space="preserve">“Redaguoti”. </w:t>
+      </w:r>
+      <w:r>
+        <w:rPr>
+          <w:rFonts w:eastAsia="Times New Roman" w:cs="Times New Roman" w:ascii="Times New Roman" w:hAnsi="Times New Roman"/>
+          <w:color w:val="00000A"/>
+          <w:shd w:fill="FFFFFF" w:val="clear"/>
+        </w:rPr>
+        <w:t>Programa tada a</w:t>
+      </w:r>
+      <w:r>
+        <w:rPr>
+          <w:rFonts w:eastAsia="Times New Roman" w:cs="Times New Roman" w:ascii="Times New Roman" w:hAnsi="Times New Roman"/>
+          <w:color w:val="00000A"/>
+          <w:shd w:fill="FFFFFF" w:val="clear"/>
+        </w:rPr>
+        <w:t xml:space="preserve">tidaro </w:t>
+      </w:r>
+      <w:r>
+        <w:rPr>
+          <w:rFonts w:eastAsia="Times New Roman" w:cs="Times New Roman" w:ascii="Times New Roman" w:hAnsi="Times New Roman"/>
+          <w:b/>
+          <w:bCs/>
+          <w:color w:val="00000A"/>
+          <w:shd w:fill="FFFFFF" w:val="clear"/>
+        </w:rPr>
+        <w:t xml:space="preserve">užduoties </w:t>
+      </w:r>
+      <w:r>
+        <w:rPr>
+          <w:rFonts w:eastAsia="Times New Roman" w:cs="Times New Roman" w:ascii="Times New Roman" w:hAnsi="Times New Roman"/>
+          <w:b/>
+          <w:bCs/>
+          <w:color w:val="00000A"/>
+          <w:shd w:fill="FFFFFF" w:val="clear"/>
+        </w:rPr>
+        <w:t>redagavimo</w:t>
+      </w:r>
+      <w:r>
+        <w:rPr>
+          <w:rFonts w:eastAsia="Times New Roman" w:cs="Times New Roman" w:ascii="Times New Roman" w:hAnsi="Times New Roman"/>
+          <w:color w:val="00000A"/>
+          <w:shd w:fill="FFFFFF" w:val="clear"/>
+        </w:rPr>
+        <w:t xml:space="preserve"> langą.</w:t>
+      </w:r>
+      <w:r>
+        <w:rPr>
+          <w:rFonts w:eastAsia="Times New Roman" w:cs="Times New Roman" w:ascii="Times New Roman" w:hAnsi="Times New Roman"/>
+          <w:color w:val="00000A"/>
+          <w:shd w:fill="FFFFFF" w:val="clear"/>
+        </w:rPr>
+        <w:t xml:space="preserve"> Vartotojas paspaudžia ant mygtuko “Etapai” </w:t>
+      </w:r>
+      <w:r>
+        <w:rPr>
+          <w:rFonts w:eastAsia="Times New Roman" w:cs="Times New Roman" w:ascii="Times New Roman" w:hAnsi="Times New Roman"/>
+          <w:color w:val="00000A"/>
+          <w:shd w:fill="FFFFFF" w:val="clear"/>
+        </w:rPr>
+        <w:t xml:space="preserve">ir atsidariusiame lange </w:t>
+      </w:r>
+      <w:r>
+        <w:rPr>
+          <w:rFonts w:eastAsia="Times New Roman" w:cs="Times New Roman" w:ascii="Times New Roman" w:hAnsi="Times New Roman"/>
+          <w:color w:val="00000A"/>
+          <w:shd w:fill="FFFFFF" w:val="clear"/>
+        </w:rPr>
+        <w:t>spaudžia mygtuką “Naujas”. Atidaro</w:t>
+      </w:r>
+      <w:r>
+        <w:rPr>
+          <w:rFonts w:eastAsia="Times New Roman" w:cs="Times New Roman" w:ascii="Times New Roman" w:hAnsi="Times New Roman"/>
+          <w:color w:val="00000A"/>
+          <w:shd w:fill="FFFFFF" w:val="clear"/>
+        </w:rPr>
+        <w:t>mas</w:t>
+      </w:r>
+      <w:r>
+        <w:rPr>
+          <w:rFonts w:eastAsia="Times New Roman" w:cs="Times New Roman" w:ascii="Times New Roman" w:hAnsi="Times New Roman"/>
+          <w:color w:val="00000A"/>
+          <w:shd w:fill="FFFFFF" w:val="clear"/>
+        </w:rPr>
+        <w:t xml:space="preserve"> </w:t>
+      </w:r>
+      <w:r>
+        <w:rPr>
+          <w:rFonts w:eastAsia="Times New Roman" w:cs="Times New Roman" w:ascii="Times New Roman" w:hAnsi="Times New Roman"/>
+          <w:b/>
+          <w:bCs/>
+          <w:color w:val="00000A"/>
+          <w:shd w:fill="FFFFFF" w:val="clear"/>
+        </w:rPr>
+        <w:t xml:space="preserve">naujo etapo </w:t>
+      </w:r>
+      <w:r>
+        <w:rPr>
+          <w:rFonts w:eastAsia="Times New Roman" w:cs="Times New Roman" w:ascii="Times New Roman" w:hAnsi="Times New Roman"/>
+          <w:b/>
+          <w:bCs/>
+          <w:color w:val="00000A"/>
+          <w:shd w:fill="FFFFFF" w:val="clear"/>
+        </w:rPr>
+        <w:t>kūrimo</w:t>
+      </w:r>
+      <w:r>
+        <w:rPr>
+          <w:rFonts w:eastAsia="Times New Roman" w:cs="Times New Roman" w:ascii="Times New Roman" w:hAnsi="Times New Roman"/>
+          <w:color w:val="00000A"/>
+          <w:shd w:fill="FFFFFF" w:val="clear"/>
+        </w:rPr>
+        <w:t xml:space="preserve"> langas. Vartotojas įveda </w:t>
+      </w:r>
+      <w:r>
+        <w:rPr>
+          <w:rFonts w:eastAsia="Times New Roman" w:cs="Times New Roman" w:ascii="Times New Roman" w:hAnsi="Times New Roman"/>
+          <w:color w:val="00000A"/>
+          <w:shd w:fill="FFFFFF" w:val="clear"/>
+        </w:rPr>
+        <w:t xml:space="preserve">pavadinimą </w:t>
+      </w:r>
+      <w:r>
+        <w:rPr>
+          <w:rFonts w:eastAsia="Times New Roman" w:cs="Times New Roman" w:ascii="Times New Roman" w:hAnsi="Times New Roman"/>
+          <w:color w:val="00000A"/>
+          <w:shd w:fill="FFFFFF" w:val="clear"/>
+        </w:rPr>
+        <w:t>„</w:t>
+      </w:r>
+      <w:r>
+        <w:rPr>
+          <w:rFonts w:eastAsia="Times New Roman" w:cs="Times New Roman" w:ascii="Times New Roman" w:hAnsi="Times New Roman"/>
+          <w:color w:val="00000A"/>
+          <w:shd w:fill="FFFFFF" w:val="clear"/>
+        </w:rPr>
+        <w:t>Jaudintis</w:t>
+      </w:r>
+      <w:r>
+        <w:rPr>
+          <w:rFonts w:eastAsia="Times New Roman" w:cs="Times New Roman" w:ascii="Times New Roman" w:hAnsi="Times New Roman"/>
+          <w:color w:val="00000A"/>
+          <w:shd w:fill="FFFFFF" w:val="clear"/>
+        </w:rPr>
+        <w:t>“, aprašymą „</w:t>
+      </w:r>
+      <w:r>
+        <w:rPr>
+          <w:rFonts w:eastAsia="Times New Roman" w:cs="Times New Roman" w:ascii="Times New Roman" w:hAnsi="Times New Roman"/>
+          <w:color w:val="00000A"/>
+          <w:shd w:fill="FFFFFF" w:val="clear"/>
+        </w:rPr>
+        <w:t>Pristatinėjant tokį svarbų darbą negalima apsieiti be prakaito, todėl reikia stygas patampyti.</w:t>
+      </w:r>
+      <w:r>
+        <w:rPr>
+          <w:rFonts w:eastAsia="Times New Roman" w:cs="Times New Roman" w:ascii="Times New Roman" w:hAnsi="Times New Roman"/>
+          <w:color w:val="00000A"/>
+          <w:shd w:fill="FFFFFF" w:val="clear"/>
+        </w:rPr>
+        <w:t xml:space="preserve">“ ir spaudžia patvirtinti. </w:t>
+      </w:r>
+      <w:r>
+        <w:rPr>
+          <w:rFonts w:eastAsia="Times New Roman" w:cs="Times New Roman" w:ascii="Times New Roman" w:hAnsi="Times New Roman"/>
+          <w:b/>
+          <w:bCs/>
+          <w:color w:val="00000A"/>
+          <w:shd w:fill="FFFFFF" w:val="clear"/>
+        </w:rPr>
+        <w:t xml:space="preserve">Naujo etapo </w:t>
+      </w:r>
+      <w:r>
+        <w:rPr>
+          <w:rFonts w:eastAsia="Times New Roman" w:cs="Times New Roman" w:ascii="Times New Roman" w:hAnsi="Times New Roman"/>
+          <w:b/>
+          <w:bCs/>
+          <w:color w:val="00000A"/>
+          <w:shd w:fill="FFFFFF" w:val="clear"/>
+        </w:rPr>
+        <w:t xml:space="preserve">kūrimo </w:t>
+      </w:r>
+      <w:r>
+        <w:rPr>
+          <w:rFonts w:eastAsia="Times New Roman" w:cs="Times New Roman" w:ascii="Times New Roman" w:hAnsi="Times New Roman"/>
+          <w:color w:val="00000A"/>
+          <w:shd w:fill="FFFFFF" w:val="clear"/>
+        </w:rPr>
+        <w:t xml:space="preserve">langas užsidaro, etapų sąraše atsirado naujas etapas. Vartotojas paspaudžia “Išeiti”, </w:t>
+      </w:r>
+      <w:r>
+        <w:rPr>
+          <w:rFonts w:eastAsia="Times New Roman" w:cs="Times New Roman" w:ascii="Times New Roman" w:hAnsi="Times New Roman"/>
+          <w:b/>
+          <w:bCs/>
+          <w:color w:val="00000A"/>
+          <w:shd w:fill="FFFFFF" w:val="clear"/>
+        </w:rPr>
+        <w:t>užsidaro etapų langas</w:t>
+      </w:r>
+      <w:r>
+        <w:rPr>
+          <w:rFonts w:eastAsia="Times New Roman" w:cs="Times New Roman" w:ascii="Times New Roman" w:hAnsi="Times New Roman"/>
+          <w:color w:val="00000A"/>
+          <w:shd w:fill="FFFFFF" w:val="clear"/>
+        </w:rPr>
+        <w:t xml:space="preserve">. Vartotojas spaudžia “išsaugoti”, </w:t>
+      </w:r>
+      <w:r>
+        <w:rPr>
+          <w:rFonts w:eastAsia="Times New Roman" w:cs="Times New Roman" w:ascii="Times New Roman" w:hAnsi="Times New Roman"/>
+          <w:b/>
+          <w:bCs/>
+          <w:color w:val="00000A"/>
+          <w:shd w:fill="FFFFFF" w:val="clear"/>
+        </w:rPr>
+        <w:t xml:space="preserve">užduoties redagavimo langas </w:t>
+      </w:r>
+      <w:r>
+        <w:rPr>
+          <w:rFonts w:eastAsia="Times New Roman" w:cs="Times New Roman" w:ascii="Times New Roman" w:hAnsi="Times New Roman"/>
+          <w:color w:val="00000A"/>
+          <w:shd w:fill="FFFFFF" w:val="clear"/>
+        </w:rPr>
+        <w:t xml:space="preserve">užsidaro. Vartotojas spaudžia “Išeiti”, </w:t>
+      </w:r>
+      <w:r>
+        <w:rPr>
+          <w:rFonts w:eastAsia="Times New Roman" w:cs="Times New Roman" w:ascii="Times New Roman" w:hAnsi="Times New Roman"/>
+          <w:b/>
+          <w:bCs/>
+          <w:color w:val="00000A"/>
+          <w:shd w:fill="FFFFFF" w:val="clear"/>
+        </w:rPr>
+        <w:t xml:space="preserve">užduoties peržiūros langas </w:t>
+      </w:r>
+      <w:r>
+        <w:rPr>
+          <w:rFonts w:eastAsia="Times New Roman" w:cs="Times New Roman" w:ascii="Times New Roman" w:hAnsi="Times New Roman"/>
+          <w:color w:val="00000A"/>
+          <w:shd w:fill="FFFFFF" w:val="clear"/>
+        </w:rPr>
+        <w:t xml:space="preserve">užsidaro </w:t>
+      </w:r>
+      <w:r>
+        <w:rPr>
+          <w:rFonts w:eastAsia="Times New Roman" w:cs="Times New Roman" w:ascii="Times New Roman" w:hAnsi="Times New Roman"/>
+          <w:color w:val="00000A"/>
+          <w:shd w:fill="FFFFFF" w:val="clear"/>
+        </w:rPr>
+        <w:t xml:space="preserve">ir vartotojas grąžinamas į </w:t>
+      </w:r>
+      <w:r>
+        <w:rPr>
+          <w:rFonts w:eastAsia="Times New Roman" w:cs="Times New Roman" w:ascii="Times New Roman" w:hAnsi="Times New Roman"/>
+          <w:b/>
+          <w:bCs/>
+          <w:color w:val="00000A"/>
+          <w:shd w:fill="FFFFFF" w:val="clear"/>
+        </w:rPr>
+        <w:t>pagrindinį langą</w:t>
+      </w:r>
+      <w:r>
+        <w:rPr>
+          <w:rFonts w:eastAsia="Times New Roman" w:cs="Times New Roman" w:ascii="Times New Roman" w:hAnsi="Times New Roman"/>
+          <w:b w:val="false"/>
+          <w:bCs w:val="false"/>
+          <w:color w:val="00000A"/>
+          <w:shd w:fill="FFFFFF" w:val="clear"/>
+        </w:rPr>
+        <w:t>.</w:t>
       </w:r>
       <w:r>
         <w:br w:type="page"/>
@@ -1517,8 +2007,105 @@
       <w:r>
         <w:rPr>
           <w:rFonts w:eastAsia="Times New Roman" w:cs="Times New Roman" w:ascii="Times New Roman" w:hAnsi="Times New Roman"/>
-          <w:shd w:fill="FFFFFF" w:val="clear"/>
-        </w:rPr>
+          <w:color w:val="00000A"/>
+          <w:shd w:fill="FFFFFF" w:val="clear"/>
+        </w:rPr>
+        <w:t>Pagrindinio lango įrankių juostoje yra mygtukas “</w:t>
+      </w:r>
+      <w:r>
+        <w:rPr>
+          <w:rFonts w:eastAsia="Times New Roman" w:cs="Times New Roman" w:ascii="Times New Roman" w:hAnsi="Times New Roman"/>
+          <w:b/>
+          <w:color w:val="00000A"/>
+          <w:shd w:fill="FFFFFF" w:val="clear"/>
+        </w:rPr>
+        <w:t>Darbuotojai</w:t>
+      </w:r>
+      <w:r>
+        <w:rPr>
+          <w:rFonts w:eastAsia="Times New Roman" w:cs="Times New Roman" w:ascii="Times New Roman" w:hAnsi="Times New Roman"/>
+          <w:color w:val="00000A"/>
+          <w:shd w:fill="FFFFFF" w:val="clear"/>
+        </w:rPr>
+        <w:t>”. Programa tada atidaro užduočių juosta, kurioje administratorius spaudžia “</w:t>
+      </w:r>
+      <w:r>
+        <w:rPr>
+          <w:rFonts w:eastAsia="Times New Roman" w:cs="Times New Roman" w:ascii="Times New Roman" w:hAnsi="Times New Roman"/>
+          <w:b/>
+          <w:color w:val="00000A"/>
+          <w:shd w:fill="FFFFFF" w:val="clear"/>
+        </w:rPr>
+        <w:t>Sukurti naują</w:t>
+      </w:r>
+      <w:r>
+        <w:rPr>
+          <w:rFonts w:eastAsia="Times New Roman" w:cs="Times New Roman" w:ascii="Times New Roman" w:hAnsi="Times New Roman"/>
+          <w:color w:val="00000A"/>
+          <w:shd w:fill="FFFFFF" w:val="clear"/>
+        </w:rPr>
+        <w:t xml:space="preserve">”. Programa atidaro </w:t>
+      </w:r>
+      <w:r>
+        <w:rPr>
+          <w:rFonts w:eastAsia="Times New Roman" w:cs="Times New Roman" w:ascii="Times New Roman" w:hAnsi="Times New Roman"/>
+          <w:b/>
+          <w:color w:val="00000A"/>
+          <w:shd w:fill="FFFFFF" w:val="clear"/>
+        </w:rPr>
+        <w:t xml:space="preserve">naujo vartotojo sukūrimo langą. </w:t>
+      </w:r>
+      <w:r>
+        <w:rPr>
+          <w:rFonts w:eastAsia="Times New Roman" w:cs="Times New Roman" w:ascii="Times New Roman" w:hAnsi="Times New Roman"/>
+          <w:b w:val="false"/>
+          <w:bCs w:val="false"/>
+          <w:color w:val="00000A"/>
+          <w:shd w:fill="FFFFFF" w:val="clear"/>
+        </w:rPr>
+        <w:t>Vartotojas jame įveda</w:t>
+      </w:r>
+      <w:r>
+        <w:rPr>
+          <w:rFonts w:eastAsia="Times New Roman" w:cs="Times New Roman" w:ascii="Times New Roman" w:hAnsi="Times New Roman"/>
+          <w:color w:val="00000A"/>
+          <w:shd w:fill="FFFFFF" w:val="clear"/>
+        </w:rPr>
+        <w:t xml:space="preserve">: „Arūnas“ kaip </w:t>
+      </w:r>
+      <w:r>
+        <w:rPr>
+          <w:rFonts w:eastAsia="Times New Roman" w:cs="Times New Roman" w:ascii="Times New Roman" w:hAnsi="Times New Roman"/>
+          <w:i/>
+          <w:color w:val="00000A"/>
+          <w:shd w:fill="FFFFFF" w:val="clear"/>
+        </w:rPr>
+        <w:t>darbuotojo vardą, „Sen“ kaip pavardę, bet kokią gimimo datą, elektroninį paštą „mail.junk.3135@gmail.com“, github paskyros vartotojo vardą „AroSaneD“ ir einamas pareigas „Programuotojas“</w:t>
+      </w:r>
+      <w:r>
+        <w:rPr>
+          <w:rFonts w:eastAsia="Times New Roman" w:cs="Times New Roman" w:ascii="Times New Roman" w:hAnsi="Times New Roman"/>
+          <w:color w:val="00000A"/>
+          <w:shd w:fill="FFFFFF" w:val="clear"/>
+        </w:rPr>
+        <w:t>. Užpildžius visą reikiamą informaciją, administratorius spaudžia “</w:t>
+      </w:r>
+      <w:r>
+        <w:rPr>
+          <w:rFonts w:eastAsia="Times New Roman" w:cs="Times New Roman" w:ascii="Times New Roman" w:hAnsi="Times New Roman"/>
+          <w:b/>
+          <w:color w:val="00000A"/>
+          <w:shd w:fill="FFFFFF" w:val="clear"/>
+        </w:rPr>
+        <w:t>Patvirtinti</w:t>
+      </w:r>
+      <w:r>
+        <w:rPr>
+          <w:rFonts w:eastAsia="Times New Roman" w:cs="Times New Roman" w:ascii="Times New Roman" w:hAnsi="Times New Roman"/>
+          <w:color w:val="00000A"/>
+          <w:shd w:fill="FFFFFF" w:val="clear"/>
+        </w:rPr>
+        <w:t>” mygtuką.</w:t>
       </w:r>
     </w:p>
     <w:p>
@@ -1536,17 +2123,127 @@
     </w:p>
     <w:p>
       <w:pPr>
+        <w:pStyle w:val="TextBody"/>
+        <w:rPr>
+          <w:b/>
+          <w:b/>
+          <w:bCs/>
+        </w:rPr>
+      </w:pPr>
+      <w:r>
+        <w:rPr>
+          <w:b/>
+          <w:bCs/>
+        </w:rPr>
+        <w:t xml:space="preserve">Naujo vartotojo sukūrimo lange, </w:t>
+      </w:r>
+      <w:r>
+        <w:rPr>
+          <w:b w:val="false"/>
+          <w:bCs w:val="false"/>
+        </w:rPr>
+        <w:t>vartotojas įveda elektroninį paštą „Joniux.gmail.com“ ir spaudžia „</w:t>
+      </w:r>
+      <w:r>
+        <w:rPr>
+          <w:b/>
+          <w:bCs/>
+        </w:rPr>
+        <w:t>Patvirtinti</w:t>
+      </w:r>
+      <w:r>
+        <w:rPr>
+          <w:b w:val="false"/>
+          <w:bCs w:val="false"/>
+        </w:rPr>
+        <w:t>“.</w:t>
+      </w:r>
+    </w:p>
+    <w:p>
+      <w:pPr>
         <w:pStyle w:val="Tikslas"/>
+        <w:rPr/>
+      </w:pPr>
+      <w:r>
+        <w:rPr>
+          <w:rFonts w:eastAsia="Times New Roman" w:cs="Times New Roman" w:ascii="Times New Roman" w:hAnsi="Times New Roman"/>
+          <w:shd w:fill="FFFFFF" w:val="clear"/>
+        </w:rPr>
+        <w:t xml:space="preserve">Gauti klaidą, pranešančią apie neteisingą/užimtą Github paskyrą. </w:t>
+      </w:r>
+    </w:p>
+    <w:p>
+      <w:pPr>
+        <w:pStyle w:val="TextBody"/>
+        <w:rPr>
+          <w:b/>
+          <w:b/>
+          <w:bCs/>
+        </w:rPr>
+      </w:pPr>
+      <w:r>
+        <w:rPr>
+          <w:b/>
+          <w:bCs/>
+        </w:rPr>
+        <w:t xml:space="preserve">Naujo vartotojo sukūrimo lange, </w:t>
+      </w:r>
+      <w:r>
+        <w:rPr>
+          <w:b w:val="false"/>
+          <w:bCs w:val="false"/>
+        </w:rPr>
+        <w:t>vartotojas įveda git paskyros vartotojo vardą „AroSaneD“ ir spaudžia „</w:t>
+      </w:r>
+      <w:r>
+        <w:rPr>
+          <w:b/>
+          <w:bCs/>
+        </w:rPr>
+        <w:t>Patvirtinti</w:t>
+      </w:r>
+      <w:r>
+        <w:rPr>
+          <w:b w:val="false"/>
+          <w:bCs w:val="false"/>
+        </w:rPr>
+        <w:t>“.</w:t>
+        <w:br/>
+        <w:t>Note: šitas testas turi būti daromas jau po sėkmingo naujo vartotojo sukūrimo.</w:t>
+      </w:r>
+    </w:p>
+    <w:p>
+      <w:pPr>
+        <w:pStyle w:val="Tikslas"/>
         <w:rPr>
           <w:rFonts w:ascii="Times New Roman" w:hAnsi="Times New Roman" w:eastAsia="Times New Roman" w:cs="Times New Roman"/>
           <w:shd w:fill="FFFFFF" w:val="clear"/>
         </w:rPr>
       </w:pPr>
       <w:r>
-        <w:rPr>
-          <w:rFonts w:eastAsia="Times New Roman" w:cs="Times New Roman" w:ascii="Times New Roman" w:hAnsi="Times New Roman"/>
-          <w:shd w:fill="FFFFFF" w:val="clear"/>
-        </w:rPr>
+        <w:rPr/>
+      </w:r>
+      <w:r>
+        <w:br w:type="page"/>
+      </w:r>
+    </w:p>
+    <w:p>
+      <w:pPr>
+        <w:pStyle w:val="Uduotis"/>
+        <w:rPr>
+          <w:b/>
+          <w:b/>
+          <w:bCs/>
+        </w:rPr>
+      </w:pPr>
+      <w:r>
+        <w:rPr>
+          <w:rFonts w:eastAsia="Times New Roman" w:cs="Times New Roman" w:ascii="Times New Roman" w:hAnsi="Times New Roman"/>
+          <w:b/>
+          <w:bCs/>
+          <w:shd w:fill="FFFFFF" w:val="clear"/>
+        </w:rPr>
+        <w:t>Sukurti komandą</w:t>
       </w:r>
     </w:p>
     <w:p>
@@ -1559,56 +2256,6 @@
           <w:rFonts w:eastAsia="Times New Roman" w:cs="Times New Roman" w:ascii="Times New Roman" w:hAnsi="Times New Roman"/>
           <w:shd w:fill="FFFFFF" w:val="clear"/>
         </w:rPr>
-        <w:t xml:space="preserve">Gauti klaidą, pranešančią apie neteisingą/užimtą Github paskyrą. </w:t>
-      </w:r>
-    </w:p>
-    <w:p>
-      <w:pPr>
-        <w:pStyle w:val="Tikslas"/>
-        <w:rPr>
-          <w:rFonts w:ascii="Times New Roman" w:hAnsi="Times New Roman" w:eastAsia="Times New Roman" w:cs="Times New Roman"/>
-          <w:shd w:fill="FFFFFF" w:val="clear"/>
-        </w:rPr>
-      </w:pPr>
-      <w:r>
-        <w:rPr>
-          <w:rFonts w:eastAsia="Times New Roman" w:cs="Times New Roman" w:ascii="Times New Roman" w:hAnsi="Times New Roman"/>
-          <w:shd w:fill="FFFFFF" w:val="clear"/>
-        </w:rPr>
-      </w:r>
-      <w:r>
-        <w:br w:type="page"/>
-      </w:r>
-    </w:p>
-    <w:p>
-      <w:pPr>
-        <w:pStyle w:val="Uduotis"/>
-        <w:rPr>
-          <w:b/>
-          <w:b/>
-          <w:bCs/>
-        </w:rPr>
-      </w:pPr>
-      <w:r>
-        <w:rPr>
-          <w:rFonts w:eastAsia="Times New Roman" w:cs="Times New Roman" w:ascii="Times New Roman" w:hAnsi="Times New Roman"/>
-          <w:b/>
-          <w:bCs/>
-          <w:shd w:fill="FFFFFF" w:val="clear"/>
-        </w:rPr>
-        <w:t>Sukurti komandą</w:t>
-      </w:r>
-    </w:p>
-    <w:p>
-      <w:pPr>
-        <w:pStyle w:val="Tikslas"/>
-        <w:rPr/>
-      </w:pPr>
-      <w:r>
-        <w:rPr>
-          <w:rFonts w:eastAsia="Times New Roman" w:cs="Times New Roman" w:ascii="Times New Roman" w:hAnsi="Times New Roman"/>
-          <w:shd w:fill="FFFFFF" w:val="clear"/>
-        </w:rPr>
         <w:t>Sėkmingai sukurti naują komandą.</w:t>
       </w:r>
     </w:p>
@@ -1616,158 +2263,139 @@
       <w:pPr>
         <w:pStyle w:val="TextBody"/>
         <w:rPr>
-          <w:color w:val="FF6600"/>
-        </w:rPr>
-      </w:pPr>
-      <w:r>
-        <w:rPr>
-          <w:color w:val="FF6600"/>
+          <w:color w:val="auto"/>
+        </w:rPr>
+      </w:pPr>
+      <w:r>
+        <w:rPr>
+          <w:color w:val="auto"/>
         </w:rPr>
         <w:t>Pagrindinio lango užduočių juostoje spaudžiamas mygtukas “</w:t>
       </w:r>
       <w:r>
         <w:rPr>
           <w:b/>
-          <w:color w:val="FF6600"/>
+          <w:color w:val="auto"/>
         </w:rPr>
         <w:t>Komanda</w:t>
       </w:r>
       <w:r>
         <w:rPr>
-          <w:color w:val="FF6600"/>
+          <w:color w:val="auto"/>
         </w:rPr>
         <w:t>” ir atsidariusioje juostoje spaudžia “</w:t>
       </w:r>
       <w:r>
         <w:rPr>
           <w:b/>
-          <w:color w:val="FF6600"/>
+          <w:color w:val="auto"/>
         </w:rPr>
         <w:t>Sukurti naują</w:t>
       </w:r>
       <w:r>
         <w:rPr>
-          <w:color w:val="FF6600"/>
+          <w:color w:val="auto"/>
         </w:rPr>
         <w:t xml:space="preserve">”. Programa atidaro </w:t>
       </w:r>
       <w:r>
         <w:rPr>
           <w:b/>
-          <w:color w:val="FF6600"/>
+          <w:color w:val="auto"/>
         </w:rPr>
         <w:t xml:space="preserve">Naujos komandos kūrimo </w:t>
       </w:r>
       <w:r>
         <w:rPr>
-          <w:color w:val="FF6600"/>
-        </w:rPr>
-        <w:t>langą. Komandos pavadinimą įrašo „SuperSweeters“ o programuotojui pridėti, reikės spausti šalia laukelio esantį “</w:t>
-      </w:r>
-      <w:r>
-        <w:rPr>
-          <w:b/>
-          <w:color w:val="FF6600"/>
-        </w:rPr>
-        <w:t>Pridėti programuotoją</w:t>
-      </w:r>
-      <w:r>
-        <w:rPr>
-          <w:color w:val="FF6600"/>
-        </w:rPr>
-        <w:t xml:space="preserve">” mygtuką. Programa tada atidaro </w:t>
-      </w:r>
-      <w:r>
-        <w:rPr>
-          <w:b/>
-          <w:color w:val="FF6600"/>
-        </w:rPr>
-        <w:t xml:space="preserve">programuotojų pasirinkimo  </w:t>
-      </w:r>
-      <w:r>
-        <w:rPr>
-          <w:color w:val="FF6600"/>
-        </w:rPr>
-        <w:t xml:space="preserve">langą su sąrašu visų </w:t>
-      </w:r>
-      <w:r>
-        <w:rPr>
-          <w:b/>
-          <w:i/>
-          <w:color w:val="FF6600"/>
-        </w:rPr>
-        <w:t>duomenų bazėje esančių programuotojų dar nepriklausančių jokiai komandai</w:t>
-      </w:r>
-      <w:r>
-        <w:rPr>
-          <w:color w:val="FF6600"/>
-        </w:rPr>
-        <w:t xml:space="preserve"> ir iš jų vartotojas pasirenka, kuriuos pridėti prie šio projekto ir spaudžia “</w:t>
-      </w:r>
-      <w:r>
-        <w:rPr>
-          <w:b/>
-          <w:color w:val="FF6600"/>
+          <w:color w:val="auto"/>
+        </w:rPr>
+        <w:t xml:space="preserve">langą. Komandos pavadinimą įrašo „SuperSweeters“  </w:t>
+      </w:r>
+      <w:r>
+        <w:rPr>
+          <w:color w:val="auto"/>
+        </w:rPr>
+        <w:t>ir į šią komandą prideda darbutojus „Paulina Mc“, „Morta Pl“ ir „Arūnas Sen“</w:t>
+      </w:r>
+      <w:r>
+        <w:rPr>
+          <w:color w:val="auto"/>
+        </w:rPr>
+        <w:t xml:space="preserve">. </w:t>
+      </w:r>
+      <w:r>
+        <w:rPr>
+          <w:color w:val="auto"/>
+        </w:rPr>
+        <w:t xml:space="preserve">Tada </w:t>
+      </w:r>
+      <w:r>
+        <w:rPr>
+          <w:color w:val="auto"/>
+        </w:rPr>
+        <w:t>spaudžia “</w:t>
+      </w:r>
+      <w:r>
+        <w:rPr>
+          <w:b/>
+          <w:color w:val="auto"/>
         </w:rPr>
         <w:t>Patvirtinti</w:t>
       </w:r>
       <w:r>
         <w:rPr>
-          <w:color w:val="FF6600"/>
-        </w:rPr>
-        <w:t xml:space="preserve">” mygtuką. Programa uždaro </w:t>
-      </w:r>
-      <w:r>
-        <w:rPr>
-          <w:b/>
-          <w:color w:val="FF6600"/>
-        </w:rPr>
-        <w:t xml:space="preserve">komandos pasirinkimo </w:t>
-      </w:r>
-      <w:r>
-        <w:rPr>
-          <w:color w:val="FF6600"/>
-        </w:rPr>
-        <w:t xml:space="preserve">langą, </w:t>
-      </w:r>
-      <w:r>
-        <w:rPr>
-          <w:b/>
-          <w:color w:val="FF6600"/>
+          <w:color w:val="auto"/>
+        </w:rPr>
+        <w:t xml:space="preserve">” mygtuką. </w:t>
+      </w:r>
+      <w:r>
+        <w:rPr>
+          <w:color w:val="auto"/>
+        </w:rPr>
+        <w:t>U</w:t>
+      </w:r>
+      <w:r>
+        <w:rPr>
+          <w:color w:val="auto"/>
+        </w:rPr>
+        <w:t>ždaro</w:t>
+      </w:r>
+      <w:r>
+        <w:rPr>
+          <w:color w:val="auto"/>
+        </w:rPr>
+        <w:t>mas</w:t>
+      </w:r>
+      <w:r>
+        <w:rPr>
+          <w:color w:val="auto"/>
+        </w:rPr>
+        <w:t xml:space="preserve"> </w:t>
+      </w:r>
+      <w:r>
+        <w:rPr>
+          <w:b/>
+          <w:color w:val="auto"/>
         </w:rPr>
         <w:t>Naujos komandos kūrimo</w:t>
       </w:r>
       <w:r>
         <w:rPr>
-          <w:color w:val="FF6600"/>
-        </w:rPr>
-        <w:t xml:space="preserve"> lange matome užpildyta sąrašą programuotojais, kuriuos vartotojas pasirinko ką tik užsidariusiame lange. Užpildžius abu laukelius, vartotojas spaudžia “</w:t>
-      </w:r>
-      <w:r>
-        <w:rPr>
-          <w:b/>
-          <w:color w:val="FF6600"/>
-        </w:rPr>
-        <w:t>Patvirtinti</w:t>
-      </w:r>
-      <w:r>
-        <w:rPr>
-          <w:color w:val="FF6600"/>
-        </w:rPr>
-        <w:t xml:space="preserve">” mygtuką. Jei sistemoje neįvyko klaidų, sistema komandą užregistruoja ir uždaro  </w:t>
-      </w:r>
-      <w:r>
-        <w:rPr>
-          <w:b/>
-          <w:color w:val="FF6600"/>
-        </w:rPr>
-        <w:t>Naujos komandos kūrimo</w:t>
-      </w:r>
-      <w:r>
-        <w:rPr>
-          <w:color w:val="FF6600"/>
-        </w:rPr>
-        <w:t xml:space="preserve"> langą.</w:t>
+          <w:color w:val="auto"/>
+        </w:rPr>
+        <w:t xml:space="preserve"> lang</w:t>
+      </w:r>
+      <w:r>
+        <w:rPr>
+          <w:color w:val="auto"/>
+        </w:rPr>
+        <w:t>as</w:t>
+      </w:r>
+      <w:r>
+        <w:rPr>
+          <w:color w:val="auto"/>
+        </w:rPr>
+        <w:t>.</w:t>
       </w:r>
     </w:p>
     <w:p>
@@ -1784,6 +2412,130 @@
         </w:rPr>
         <w:t>Gauti klaidą, pranešančia, jog parašytas komandos pavadinimas šiuo metu užimtas.</w:t>
       </w:r>
+    </w:p>
+    <w:p>
+      <w:pPr>
+        <w:pStyle w:val="TextBody"/>
+        <w:rPr>
+          <w:color w:val="auto"/>
+        </w:rPr>
+      </w:pPr>
+      <w:r>
+        <w:rPr>
+          <w:rFonts w:eastAsia="Times New Roman" w:cs="Times New Roman" w:ascii="Times New Roman" w:hAnsi="Times New Roman"/>
+          <w:color w:val="auto"/>
+          <w:shd w:fill="FFFFFF" w:val="clear"/>
+        </w:rPr>
+        <w:t>Pagrindinio lango užduočių juostoje spaudžiamas mygtukas “</w:t>
+      </w:r>
+      <w:r>
+        <w:rPr>
+          <w:rFonts w:eastAsia="Times New Roman" w:cs="Times New Roman" w:ascii="Times New Roman" w:hAnsi="Times New Roman"/>
+          <w:b/>
+          <w:color w:val="auto"/>
+          <w:shd w:fill="FFFFFF" w:val="clear"/>
+        </w:rPr>
+        <w:t>Komanda</w:t>
+      </w:r>
+      <w:r>
+        <w:rPr>
+          <w:rFonts w:eastAsia="Times New Roman" w:cs="Times New Roman" w:ascii="Times New Roman" w:hAnsi="Times New Roman"/>
+          <w:color w:val="auto"/>
+          <w:shd w:fill="FFFFFF" w:val="clear"/>
+        </w:rPr>
+        <w:t>” ir atsidariusioje juostoje spaudžia “</w:t>
+      </w:r>
+      <w:r>
+        <w:rPr>
+          <w:rFonts w:eastAsia="Times New Roman" w:cs="Times New Roman" w:ascii="Times New Roman" w:hAnsi="Times New Roman"/>
+          <w:b/>
+          <w:color w:val="auto"/>
+          <w:shd w:fill="FFFFFF" w:val="clear"/>
+        </w:rPr>
+        <w:t>Sukurti naują</w:t>
+      </w:r>
+      <w:r>
+        <w:rPr>
+          <w:rFonts w:eastAsia="Times New Roman" w:cs="Times New Roman" w:ascii="Times New Roman" w:hAnsi="Times New Roman"/>
+          <w:color w:val="auto"/>
+          <w:shd w:fill="FFFFFF" w:val="clear"/>
+        </w:rPr>
+        <w:t xml:space="preserve">”. Programa atidaro </w:t>
+      </w:r>
+      <w:r>
+        <w:rPr>
+          <w:rFonts w:eastAsia="Times New Roman" w:cs="Times New Roman" w:ascii="Times New Roman" w:hAnsi="Times New Roman"/>
+          <w:b/>
+          <w:color w:val="auto"/>
+          <w:shd w:fill="FFFFFF" w:val="clear"/>
+        </w:rPr>
+        <w:t xml:space="preserve">Naujos komandos kūrimo </w:t>
+      </w:r>
+      <w:r>
+        <w:rPr>
+          <w:rFonts w:eastAsia="Times New Roman" w:cs="Times New Roman" w:ascii="Times New Roman" w:hAnsi="Times New Roman"/>
+          <w:color w:val="auto"/>
+          <w:shd w:fill="FFFFFF" w:val="clear"/>
+        </w:rPr>
+        <w:t xml:space="preserve">langą. Komandos pavadinimą įrašo „SuperSweeters“  </w:t>
+      </w:r>
+      <w:r>
+        <w:rPr>
+          <w:rFonts w:eastAsia="Times New Roman" w:cs="Times New Roman" w:ascii="Times New Roman" w:hAnsi="Times New Roman"/>
+          <w:color w:val="auto"/>
+          <w:shd w:fill="FFFFFF" w:val="clear"/>
+        </w:rPr>
+        <w:t>ir į šią komandą prideda darbutoją „Joniux Jon“</w:t>
+      </w:r>
+      <w:r>
+        <w:rPr>
+          <w:rFonts w:eastAsia="Times New Roman" w:cs="Times New Roman" w:ascii="Times New Roman" w:hAnsi="Times New Roman"/>
+          <w:color w:val="auto"/>
+          <w:shd w:fill="FFFFFF" w:val="clear"/>
+        </w:rPr>
+        <w:t xml:space="preserve">. </w:t>
+      </w:r>
+      <w:r>
+        <w:rPr>
+          <w:rFonts w:eastAsia="Times New Roman" w:cs="Times New Roman" w:ascii="Times New Roman" w:hAnsi="Times New Roman"/>
+          <w:color w:val="auto"/>
+          <w:shd w:fill="FFFFFF" w:val="clear"/>
+        </w:rPr>
+        <w:t xml:space="preserve">Tada </w:t>
+      </w:r>
+      <w:r>
+        <w:rPr>
+          <w:rFonts w:eastAsia="Times New Roman" w:cs="Times New Roman" w:ascii="Times New Roman" w:hAnsi="Times New Roman"/>
+          <w:color w:val="auto"/>
+          <w:shd w:fill="FFFFFF" w:val="clear"/>
+        </w:rPr>
+        <w:t>spaudžia “</w:t>
+      </w:r>
+      <w:r>
+        <w:rPr>
+          <w:rFonts w:eastAsia="Times New Roman" w:cs="Times New Roman" w:ascii="Times New Roman" w:hAnsi="Times New Roman"/>
+          <w:b/>
+          <w:color w:val="auto"/>
+          <w:shd w:fill="FFFFFF" w:val="clear"/>
+        </w:rPr>
+        <w:t>Patvirtinti</w:t>
+      </w:r>
+      <w:r>
+        <w:rPr>
+          <w:rFonts w:eastAsia="Times New Roman" w:cs="Times New Roman" w:ascii="Times New Roman" w:hAnsi="Times New Roman"/>
+          <w:color w:val="auto"/>
+          <w:shd w:fill="FFFFFF" w:val="clear"/>
+        </w:rPr>
+        <w:t xml:space="preserve">” mygtuką. </w:t>
+      </w:r>
+      <w:r>
+        <w:rPr>
+          <w:rFonts w:eastAsia="Times New Roman" w:cs="Times New Roman" w:ascii="Times New Roman" w:hAnsi="Times New Roman"/>
+          <w:color w:val="auto"/>
+          <w:shd w:fill="FFFFFF" w:val="clear"/>
+        </w:rPr>
+        <w:t>Gaunama žinutę, pranešanti apie užimtą komandos pavadinimą.</w:t>
+      </w:r>
       <w:r>
         <w:br w:type="page"/>
       </w:r>
@@ -2802,9 +3554,21 @@
     <w:p>
       <w:pPr>
         <w:pStyle w:val="Tikslas"/>
-        <w:rPr>
+        <w:rPr/>
+      </w:pPr>
+      <w:r>
+        <w:rPr>
+          <w:rFonts w:eastAsia="Times New Roman" w:cs="Times New Roman" w:ascii="Times New Roman" w:hAnsi="Times New Roman"/>
+          <w:shd w:fill="FFFFFF" w:val="clear"/>
           <w:lang w:val="en-US"/>
         </w:rPr>
+        <w:t>Atspausdinti priminimus.</w:t>
+      </w:r>
+    </w:p>
+    <w:p>
+      <w:pPr>
+        <w:pStyle w:val="TextBody"/>
+        <w:rPr/>
       </w:pPr>
       <w:r>
         <w:rPr>
@@ -2812,7 +3576,76 @@
           <w:shd w:fill="FFFFFF" w:val="clear"/>
           <w:lang w:val="en-US"/>
         </w:rPr>
-        <w:t>*Documentation, wtf?*</w:t>
+        <w:t>V</w:t>
+      </w:r>
+      <w:r>
+        <w:rPr>
+          <w:rFonts w:eastAsia="Times New Roman" w:cs="Times New Roman" w:ascii="Times New Roman" w:hAnsi="Times New Roman"/>
+          <w:color w:val="00000A"/>
+          <w:shd w:fill="FFFFFF" w:val="clear"/>
+          <w:lang w:val="en-US"/>
+        </w:rPr>
+        <w:t xml:space="preserve">artotojas </w:t>
+      </w:r>
+      <w:r>
+        <w:rPr>
+          <w:rFonts w:eastAsia="Times New Roman" w:cs="Times New Roman" w:ascii="Times New Roman" w:hAnsi="Times New Roman"/>
+          <w:b/>
+          <w:bCs/>
+          <w:color w:val="00000A"/>
+          <w:shd w:fill="FFFFFF" w:val="clear"/>
+          <w:lang w:val="en-US"/>
+        </w:rPr>
+        <w:t>pagrindiniame</w:t>
+      </w:r>
+      <w:r>
+        <w:rPr>
+          <w:rFonts w:eastAsia="Times New Roman" w:cs="Times New Roman" w:ascii="Times New Roman" w:hAnsi="Times New Roman"/>
+          <w:color w:val="00000A"/>
+          <w:shd w:fill="FFFFFF" w:val="clear"/>
+          <w:lang w:val="en-US"/>
+        </w:rPr>
+        <w:t xml:space="preserve"> lange dukart spragteli ant užduoties iš užduočių sąrašo. Atsidaro </w:t>
+      </w:r>
+      <w:r>
+        <w:rPr>
+          <w:rFonts w:eastAsia="Times New Roman" w:cs="Times New Roman" w:ascii="Times New Roman" w:hAnsi="Times New Roman"/>
+          <w:b/>
+          <w:bCs/>
+          <w:color w:val="00000A"/>
+          <w:shd w:fill="FFFFFF" w:val="clear"/>
+          <w:lang w:val="en-US"/>
+        </w:rPr>
+        <w:t>užduoties peržiūros</w:t>
+      </w:r>
+      <w:r>
+        <w:rPr>
+          <w:rFonts w:eastAsia="Times New Roman" w:cs="Times New Roman" w:ascii="Times New Roman" w:hAnsi="Times New Roman"/>
+          <w:color w:val="00000A"/>
+          <w:shd w:fill="FFFFFF" w:val="clear"/>
+          <w:lang w:val="en-US"/>
+        </w:rPr>
+        <w:t xml:space="preserve"> langas. </w:t>
+      </w:r>
+      <w:r>
+        <w:rPr>
+          <w:rFonts w:eastAsia="Times New Roman" w:cs="Times New Roman" w:ascii="Times New Roman" w:hAnsi="Times New Roman"/>
+          <w:b/>
+          <w:bCs/>
+          <w:color w:val="00000A"/>
+          <w:shd w:fill="FFFFFF" w:val="clear"/>
+          <w:lang w:val="en-US"/>
+        </w:rPr>
+        <w:t>Užduoties peržiūros</w:t>
+      </w:r>
+      <w:r>
+        <w:rPr>
+          <w:rFonts w:eastAsia="Times New Roman" w:cs="Times New Roman" w:ascii="Times New Roman" w:hAnsi="Times New Roman"/>
+          <w:color w:val="00000A"/>
+          <w:shd w:fill="FFFFFF" w:val="clear"/>
+          <w:lang w:val="en-US"/>
+        </w:rPr>
+        <w:t xml:space="preserve"> lange vartotojas paspaudžia ant mygtuko “Etapai”. Atsiveria langas, kuriame pateiktas etapų sąrašas. Vartotojas dukart spragteli ant pasirinkto etapo ir etapo pavadinimas bei jo atlikimo data atspausdinami.</w:t>
       </w:r>
       <w:r>
         <w:br w:type="page"/>

</xml_diff>